<commit_message>
Add username and restructure the comment section.
</commit_message>
<xml_diff>
--- a/documentation/COM 422 PROJECT Documentation for SMIS 5 April 22.docx
+++ b/documentation/COM 422 PROJECT Documentation for SMIS 5 April 22.docx
@@ -4430,9 +4430,12 @@
         <w:spacing w:line="360" w:lineRule="auto"/>
         <w:jc w:val="left"/>
         <w:rPr>
-          <w:rFonts w:hint="default" w:ascii="Times New Roman" w:hAnsi="Times New Roman" w:cs="Times New Roman"/>
-          <w:sz w:val="24"/>
-          <w:szCs w:val="24"/>
+          <w:rFonts w:hint="default" w:ascii="Times New Roman" w:hAnsi="Times New Roman" w:eastAsia="SimSun" w:cs="Times New Roman"/>
+          <w:color w:val="000000"/>
+          <w:kern w:val="0"/>
+          <w:sz w:val="24"/>
+          <w:szCs w:val="24"/>
+          <w:lang w:val="en-US" w:eastAsia="zh-CN" w:bidi="ar"/>
         </w:rPr>
       </w:pPr>
       <w:r>
@@ -4456,6 +4459,24 @@
         <w:spacing w:line="360" w:lineRule="auto"/>
         <w:jc w:val="left"/>
         <w:rPr>
+          <w:rFonts w:hint="default" w:ascii="Times New Roman" w:hAnsi="Times New Roman" w:eastAsia="SimSun" w:cs="Times New Roman"/>
+          <w:color w:val="000000"/>
+          <w:kern w:val="0"/>
+          <w:sz w:val="24"/>
+          <w:szCs w:val="24"/>
+          <w:lang w:val="en-US" w:eastAsia="zh-CN" w:bidi="ar"/>
+        </w:rPr>
+      </w:pPr>
+    </w:p>
+    <w:p>
+      <w:pPr>
+        <w:keepNext w:val="0"/>
+        <w:keepLines w:val="0"/>
+        <w:widowControl/>
+        <w:suppressLineNumbers w:val="0"/>
+        <w:spacing w:line="360" w:lineRule="auto"/>
+        <w:jc w:val="left"/>
+        <w:rPr>
           <w:rFonts w:hint="default" w:ascii="Times New Roman" w:hAnsi="Times New Roman" w:cs="Times New Roman"/>
           <w:sz w:val="24"/>
           <w:szCs w:val="24"/>
@@ -4484,350 +4505,110 @@
         <w:spacing w:line="360" w:lineRule="auto"/>
         <w:jc w:val="left"/>
         <w:rPr>
-          <w:rFonts w:hint="default" w:ascii="Times New Roman" w:hAnsi="Times New Roman" w:cs="Times New Roman"/>
-          <w:sz w:val="24"/>
-          <w:szCs w:val="24"/>
-        </w:rPr>
-      </w:pPr>
-      <w:r>
-        <w:rPr>
-          <w:rFonts w:hint="default" w:ascii="Times New Roman" w:hAnsi="Times New Roman" w:eastAsia="SimSun" w:cs="Times New Roman"/>
-          <w:color w:val="000000"/>
-          <w:kern w:val="0"/>
-          <w:sz w:val="24"/>
-          <w:szCs w:val="24"/>
-          <w:lang w:val="en-US" w:eastAsia="zh-CN" w:bidi="ar"/>
-        </w:rPr>
-        <w:t xml:space="preserve">E-school (SMS) It is a system serving the student and the teacher and parents This electronically </w:t>
-      </w:r>
-    </w:p>
-    <w:p>
-      <w:pPr>
-        <w:keepNext w:val="0"/>
-        <w:keepLines w:val="0"/>
-        <w:widowControl/>
-        <w:suppressLineNumbers w:val="0"/>
-        <w:spacing w:line="360" w:lineRule="auto"/>
-        <w:jc w:val="left"/>
-        <w:rPr>
-          <w:rFonts w:hint="default" w:ascii="Times New Roman" w:hAnsi="Times New Roman" w:cs="Times New Roman"/>
-          <w:sz w:val="24"/>
-          <w:szCs w:val="24"/>
-        </w:rPr>
-      </w:pPr>
-      <w:r>
-        <w:rPr>
-          <w:rFonts w:hint="default" w:ascii="Times New Roman" w:hAnsi="Times New Roman" w:eastAsia="SimSun" w:cs="Times New Roman"/>
-          <w:color w:val="000000"/>
-          <w:kern w:val="0"/>
-          <w:sz w:val="24"/>
-          <w:szCs w:val="24"/>
-          <w:lang w:val="en-US" w:eastAsia="zh-CN" w:bidi="ar"/>
-        </w:rPr>
-        <w:t xml:space="preserve">where it will be the work of a Web application, The idea of this system to enable the student to </w:t>
-      </w:r>
-    </w:p>
-    <w:p>
-      <w:pPr>
-        <w:keepNext w:val="0"/>
-        <w:keepLines w:val="0"/>
-        <w:widowControl/>
-        <w:suppressLineNumbers w:val="0"/>
-        <w:spacing w:line="360" w:lineRule="auto"/>
-        <w:jc w:val="left"/>
-        <w:rPr>
-          <w:rFonts w:hint="default" w:ascii="Times New Roman" w:hAnsi="Times New Roman" w:cs="Times New Roman"/>
-          <w:sz w:val="24"/>
-          <w:szCs w:val="24"/>
-        </w:rPr>
-      </w:pPr>
-      <w:r>
-        <w:rPr>
-          <w:rFonts w:hint="default" w:ascii="Times New Roman" w:hAnsi="Times New Roman" w:eastAsia="SimSun" w:cs="Times New Roman"/>
-          <w:color w:val="000000"/>
-          <w:kern w:val="0"/>
-          <w:sz w:val="24"/>
-          <w:szCs w:val="24"/>
-          <w:lang w:val="en-US" w:eastAsia="zh-CN" w:bidi="ar"/>
-        </w:rPr>
-        <w:t xml:space="preserve">enter the site and get a midterm marks and final exams given by the school and also the work of </w:t>
-      </w:r>
-    </w:p>
-    <w:p>
-      <w:pPr>
-        <w:keepNext w:val="0"/>
-        <w:keepLines w:val="0"/>
-        <w:widowControl/>
-        <w:suppressLineNumbers w:val="0"/>
-        <w:spacing w:line="360" w:lineRule="auto"/>
-        <w:jc w:val="left"/>
-        <w:rPr>
-          <w:rFonts w:hint="default" w:ascii="Times New Roman" w:hAnsi="Times New Roman" w:cs="Times New Roman"/>
-          <w:sz w:val="24"/>
-          <w:szCs w:val="24"/>
-        </w:rPr>
-      </w:pPr>
-      <w:r>
-        <w:rPr>
-          <w:rFonts w:hint="default" w:ascii="Times New Roman" w:hAnsi="Times New Roman" w:eastAsia="SimSun" w:cs="Times New Roman"/>
-          <w:color w:val="000000"/>
-          <w:kern w:val="0"/>
-          <w:sz w:val="24"/>
-          <w:szCs w:val="24"/>
-          <w:lang w:val="en-US" w:eastAsia="zh-CN" w:bidi="ar"/>
-        </w:rPr>
-        <w:t xml:space="preserve">electronic tests through which to test himself and make himself ready for the exams at school and </w:t>
-      </w:r>
-    </w:p>
-    <w:p>
-      <w:pPr>
-        <w:keepNext w:val="0"/>
-        <w:keepLines w:val="0"/>
-        <w:widowControl/>
-        <w:suppressLineNumbers w:val="0"/>
-        <w:spacing w:line="360" w:lineRule="auto"/>
-        <w:jc w:val="left"/>
-        <w:rPr>
-          <w:rFonts w:hint="default" w:ascii="Times New Roman" w:hAnsi="Times New Roman" w:cs="Times New Roman"/>
-          <w:sz w:val="24"/>
-          <w:szCs w:val="24"/>
-        </w:rPr>
-      </w:pPr>
-      <w:r>
-        <w:rPr>
-          <w:rFonts w:hint="default" w:ascii="Times New Roman" w:hAnsi="Times New Roman" w:eastAsia="SimSun" w:cs="Times New Roman"/>
-          <w:color w:val="000000"/>
-          <w:kern w:val="0"/>
-          <w:sz w:val="24"/>
-          <w:szCs w:val="24"/>
-          <w:lang w:val="en-US" w:eastAsia="zh-CN" w:bidi="ar"/>
-        </w:rPr>
-        <w:t xml:space="preserve">also keep pace with all that is happening again in the school in general </w:t>
-      </w:r>
-    </w:p>
-    <w:p>
-      <w:pPr>
-        <w:keepNext w:val="0"/>
-        <w:keepLines w:val="0"/>
-        <w:widowControl/>
-        <w:suppressLineNumbers w:val="0"/>
-        <w:spacing w:line="360" w:lineRule="auto"/>
-        <w:jc w:val="left"/>
-        <w:rPr>
-          <w:rFonts w:hint="default" w:ascii="Times New Roman" w:hAnsi="Times New Roman" w:cs="Times New Roman"/>
-          <w:sz w:val="24"/>
-          <w:szCs w:val="24"/>
-        </w:rPr>
-      </w:pPr>
-      <w:r>
-        <w:rPr>
-          <w:rFonts w:hint="default" w:ascii="Times New Roman" w:hAnsi="Times New Roman" w:eastAsia="SimSun" w:cs="Times New Roman"/>
-          <w:color w:val="000000"/>
-          <w:kern w:val="0"/>
-          <w:sz w:val="24"/>
-          <w:szCs w:val="24"/>
-          <w:lang w:val="en-US" w:eastAsia="zh-CN" w:bidi="ar"/>
-        </w:rPr>
-        <w:t xml:space="preserve">It also operates a system for parents who can follow their children through this system in terms </w:t>
-      </w:r>
-    </w:p>
-    <w:p>
-      <w:pPr>
-        <w:keepNext w:val="0"/>
-        <w:keepLines w:val="0"/>
-        <w:widowControl/>
-        <w:suppressLineNumbers w:val="0"/>
-        <w:spacing w:line="360" w:lineRule="auto"/>
-        <w:jc w:val="left"/>
-        <w:rPr>
-          <w:rFonts w:hint="default" w:ascii="Times New Roman" w:hAnsi="Times New Roman" w:cs="Times New Roman"/>
-          <w:sz w:val="24"/>
-          <w:szCs w:val="24"/>
-        </w:rPr>
-      </w:pPr>
-      <w:r>
-        <w:rPr>
-          <w:rFonts w:hint="default" w:ascii="Times New Roman" w:hAnsi="Times New Roman" w:eastAsia="SimSun" w:cs="Times New Roman"/>
-          <w:color w:val="000000"/>
-          <w:kern w:val="0"/>
-          <w:sz w:val="24"/>
-          <w:szCs w:val="24"/>
-          <w:lang w:val="en-US" w:eastAsia="zh-CN" w:bidi="ar"/>
-        </w:rPr>
-        <w:t xml:space="preserve">of teacher's supervisor's names on their students' grades and monthly, as well as teacher </w:t>
-      </w:r>
-    </w:p>
-    <w:p>
-      <w:pPr>
-        <w:keepNext w:val="0"/>
-        <w:keepLines w:val="0"/>
-        <w:widowControl/>
-        <w:suppressLineNumbers w:val="0"/>
-        <w:spacing w:line="360" w:lineRule="auto"/>
-        <w:jc w:val="left"/>
-        <w:rPr>
-          <w:rFonts w:hint="default" w:ascii="Times New Roman" w:hAnsi="Times New Roman" w:cs="Times New Roman"/>
-          <w:sz w:val="24"/>
-          <w:szCs w:val="24"/>
-        </w:rPr>
-      </w:pPr>
-      <w:r>
-        <w:rPr>
-          <w:rFonts w:hint="default" w:ascii="Times New Roman" w:hAnsi="Times New Roman" w:eastAsia="SimSun" w:cs="Times New Roman"/>
-          <w:color w:val="000000"/>
-          <w:kern w:val="0"/>
-          <w:sz w:val="24"/>
-          <w:szCs w:val="24"/>
-          <w:lang w:val="en-US" w:eastAsia="zh-CN" w:bidi="ar"/>
-        </w:rPr>
-        <w:t xml:space="preserve">observations own sons and students can also follow the administration of the website </w:t>
-      </w:r>
-    </w:p>
-    <w:p>
-      <w:pPr>
-        <w:keepNext w:val="0"/>
-        <w:keepLines w:val="0"/>
-        <w:widowControl/>
-        <w:suppressLineNumbers w:val="0"/>
-        <w:spacing w:line="360" w:lineRule="auto"/>
-        <w:jc w:val="left"/>
-        <w:rPr>
-          <w:rFonts w:hint="default" w:ascii="Times New Roman" w:hAnsi="Times New Roman" w:cs="Times New Roman"/>
-          <w:sz w:val="24"/>
-          <w:szCs w:val="24"/>
-        </w:rPr>
-      </w:pPr>
-      <w:r>
-        <w:rPr>
-          <w:rFonts w:hint="default" w:ascii="Times New Roman" w:hAnsi="Times New Roman" w:eastAsia="SimSun" w:cs="Times New Roman"/>
-          <w:color w:val="000000"/>
-          <w:kern w:val="0"/>
-          <w:sz w:val="24"/>
-          <w:szCs w:val="24"/>
-          <w:lang w:val="en-US" w:eastAsia="zh-CN" w:bidi="ar"/>
-        </w:rPr>
-        <w:t xml:space="preserve">And also seeing the school quota schedule for the student as well as attendance rates and </w:t>
-      </w:r>
-    </w:p>
-    <w:p>
-      <w:pPr>
-        <w:keepNext w:val="0"/>
-        <w:keepLines w:val="0"/>
-        <w:widowControl/>
-        <w:suppressLineNumbers w:val="0"/>
-        <w:spacing w:line="360" w:lineRule="auto"/>
-        <w:jc w:val="left"/>
-        <w:rPr>
-          <w:rFonts w:hint="default" w:ascii="Times New Roman" w:hAnsi="Times New Roman" w:cs="Times New Roman"/>
-          <w:sz w:val="24"/>
-          <w:szCs w:val="24"/>
-        </w:rPr>
-      </w:pPr>
-      <w:r>
-        <w:rPr>
-          <w:rFonts w:hint="default" w:ascii="Times New Roman" w:hAnsi="Times New Roman" w:eastAsia="SimSun" w:cs="Times New Roman"/>
-          <w:color w:val="000000"/>
-          <w:kern w:val="0"/>
-          <w:sz w:val="24"/>
-          <w:szCs w:val="24"/>
-          <w:lang w:val="en-US" w:eastAsia="zh-CN" w:bidi="ar"/>
-        </w:rPr>
-        <w:t xml:space="preserve">absenteeism from school, Where parents can see them for the student And also the daily absences </w:t>
-      </w:r>
-    </w:p>
-    <w:p>
-      <w:pPr>
-        <w:keepNext w:val="0"/>
-        <w:keepLines w:val="0"/>
-        <w:widowControl/>
-        <w:suppressLineNumbers w:val="0"/>
-        <w:spacing w:line="360" w:lineRule="auto"/>
-        <w:jc w:val="left"/>
-        <w:rPr>
-          <w:rFonts w:hint="default" w:ascii="Times New Roman" w:hAnsi="Times New Roman" w:cs="Times New Roman"/>
-          <w:sz w:val="24"/>
-          <w:szCs w:val="24"/>
-        </w:rPr>
-      </w:pPr>
-      <w:r>
-        <w:rPr>
-          <w:rFonts w:hint="default" w:ascii="Times New Roman" w:hAnsi="Times New Roman" w:eastAsia="SimSun" w:cs="Times New Roman"/>
-          <w:color w:val="000000"/>
-          <w:kern w:val="0"/>
-          <w:sz w:val="24"/>
-          <w:szCs w:val="24"/>
-          <w:lang w:val="en-US" w:eastAsia="zh-CN" w:bidi="ar"/>
-        </w:rPr>
-        <w:t xml:space="preserve">for the school system, with the possibility of determining the cause of absences for each student, </w:t>
-      </w:r>
-    </w:p>
-    <w:p>
-      <w:pPr>
-        <w:keepNext w:val="0"/>
-        <w:keepLines w:val="0"/>
-        <w:widowControl/>
-        <w:suppressLineNumbers w:val="0"/>
-        <w:spacing w:line="360" w:lineRule="auto"/>
-        <w:jc w:val="left"/>
-        <w:rPr>
-          <w:rFonts w:hint="default" w:ascii="Times New Roman" w:hAnsi="Times New Roman" w:cs="Times New Roman"/>
-          <w:sz w:val="24"/>
-          <w:szCs w:val="24"/>
-        </w:rPr>
-      </w:pPr>
-      <w:r>
-        <w:rPr>
-          <w:rFonts w:hint="default" w:ascii="Times New Roman" w:hAnsi="Times New Roman" w:eastAsia="SimSun" w:cs="Times New Roman"/>
-          <w:color w:val="000000"/>
-          <w:kern w:val="0"/>
-          <w:sz w:val="24"/>
-          <w:szCs w:val="24"/>
-          <w:lang w:val="en-US" w:eastAsia="zh-CN" w:bidi="ar"/>
-        </w:rPr>
-        <w:t xml:space="preserve">also for teachers and staff, And also can through the site to be communication between teachers </w:t>
-      </w:r>
-    </w:p>
-    <w:p>
-      <w:pPr>
-        <w:keepNext w:val="0"/>
-        <w:keepLines w:val="0"/>
-        <w:widowControl/>
-        <w:suppressLineNumbers w:val="0"/>
-        <w:spacing w:line="360" w:lineRule="auto"/>
-        <w:jc w:val="left"/>
-        <w:rPr>
-          <w:rFonts w:hint="default" w:ascii="Times New Roman" w:hAnsi="Times New Roman" w:cs="Times New Roman"/>
-          <w:sz w:val="24"/>
-          <w:szCs w:val="24"/>
-        </w:rPr>
-      </w:pPr>
-      <w:r>
-        <w:rPr>
-          <w:rFonts w:hint="default" w:ascii="Times New Roman" w:hAnsi="Times New Roman" w:eastAsia="SimSun" w:cs="Times New Roman"/>
-          <w:color w:val="000000"/>
-          <w:kern w:val="0"/>
-          <w:sz w:val="24"/>
-          <w:szCs w:val="24"/>
-          <w:lang w:val="en-US" w:eastAsia="zh-CN" w:bidi="ar"/>
-        </w:rPr>
-        <w:t xml:space="preserve">and parents in order to follow the activities of the students inside the school. </w:t>
-      </w:r>
-    </w:p>
-    <w:p>
-      <w:pPr>
-        <w:keepNext w:val="0"/>
-        <w:keepLines w:val="0"/>
-        <w:widowControl/>
-        <w:suppressLineNumbers w:val="0"/>
-        <w:spacing w:line="360" w:lineRule="auto"/>
-        <w:jc w:val="left"/>
-        <w:rPr>
-          <w:rFonts w:hint="default" w:ascii="Times New Roman" w:hAnsi="Times New Roman" w:cs="Times New Roman"/>
-          <w:sz w:val="24"/>
-          <w:szCs w:val="24"/>
-        </w:rPr>
-      </w:pPr>
-      <w:r>
+          <w:rFonts w:hint="default" w:ascii="Times New Roman" w:hAnsi="Times New Roman" w:eastAsia="SimSun" w:cs="Times New Roman"/>
+          <w:color w:val="000000"/>
+          <w:kern w:val="0"/>
+          <w:sz w:val="24"/>
+          <w:szCs w:val="24"/>
+          <w:lang w:val="en-US" w:eastAsia="zh-CN" w:bidi="ar"/>
+        </w:rPr>
+      </w:pPr>
+      <w:r>
+        <w:rPr>
+          <w:rFonts w:hint="default" w:ascii="Times New Roman" w:hAnsi="Times New Roman" w:eastAsia="SimSun" w:cs="Times New Roman"/>
+          <w:color w:val="000000"/>
+          <w:kern w:val="0"/>
+          <w:sz w:val="24"/>
+          <w:szCs w:val="24"/>
+          <w:lang w:val="en-US" w:eastAsia="zh-CN" w:bidi="ar"/>
+        </w:rPr>
+        <w:t>E-school (SMS) It is a system serving the student, the teacher and parents. The idea of this system to enable the student to enter the site and get a midterm marks and final exams given by the school, class table and also check for any information posted by the school’s administration so as to keep pace with all that is happening at school. And again it operates a system for teachers to share academic information to students’ parents or guardians so that they can have a follow up of the student’s class attendance and behaviour in general.</w:t>
+      </w:r>
+    </w:p>
+    <w:p>
+      <w:pPr>
+        <w:keepNext w:val="0"/>
+        <w:keepLines w:val="0"/>
+        <w:widowControl/>
+        <w:suppressLineNumbers w:val="0"/>
+        <w:spacing w:line="360" w:lineRule="auto"/>
+        <w:jc w:val="left"/>
+        <w:rPr>
+          <w:rFonts w:hint="default" w:ascii="Times New Roman" w:hAnsi="Times New Roman" w:eastAsia="SimSun" w:cs="Times New Roman"/>
+          <w:color w:val="000000"/>
+          <w:kern w:val="0"/>
+          <w:sz w:val="24"/>
+          <w:szCs w:val="24"/>
+          <w:lang w:val="en-US" w:eastAsia="zh-CN" w:bidi="ar"/>
+        </w:rPr>
+      </w:pPr>
+    </w:p>
+    <w:p>
+      <w:pPr>
+        <w:keepNext w:val="0"/>
+        <w:keepLines w:val="0"/>
+        <w:widowControl/>
+        <w:suppressLineNumbers w:val="0"/>
+        <w:spacing w:line="360" w:lineRule="auto"/>
+        <w:jc w:val="left"/>
+        <w:rPr>
+          <w:rFonts w:hint="default" w:ascii="Times New Roman" w:hAnsi="Times New Roman" w:eastAsia="SimSun" w:cs="Times New Roman"/>
+          <w:color w:val="000000"/>
+          <w:kern w:val="0"/>
+          <w:sz w:val="24"/>
+          <w:szCs w:val="24"/>
+          <w:lang w:val="en-US" w:eastAsia="zh-CN" w:bidi="ar"/>
+        </w:rPr>
+      </w:pPr>
+      <w:r>
+        <w:rPr>
+          <w:rFonts w:hint="default" w:ascii="Times New Roman" w:hAnsi="Times New Roman" w:eastAsia="SimSun" w:cs="Times New Roman"/>
+          <w:color w:val="000000"/>
+          <w:kern w:val="0"/>
+          <w:sz w:val="24"/>
+          <w:szCs w:val="24"/>
+          <w:lang w:val="en-US" w:eastAsia="zh-CN" w:bidi="ar"/>
+        </w:rPr>
+        <w:t>The system keeps user information such as Students and their parents data (Name - Address - Telephone - Mobile - date of birth), and school and teacher data (school name, tel number, teacher’s name, date of birth, join date, qualification)</w:t>
+      </w:r>
+    </w:p>
+    <w:p>
+      <w:pPr>
+        <w:keepNext w:val="0"/>
+        <w:keepLines w:val="0"/>
+        <w:widowControl/>
+        <w:suppressLineNumbers w:val="0"/>
+        <w:spacing w:line="360" w:lineRule="auto"/>
+        <w:jc w:val="left"/>
+        <w:rPr>
+          <w:rFonts w:hint="default" w:ascii="Times New Roman" w:hAnsi="Times New Roman" w:eastAsia="SimSun" w:cs="Times New Roman"/>
+          <w:color w:val="000000"/>
+          <w:kern w:val="0"/>
+          <w:sz w:val="24"/>
+          <w:szCs w:val="24"/>
+          <w:lang w:val="en-US" w:eastAsia="zh-CN" w:bidi="ar"/>
+        </w:rPr>
+      </w:pPr>
+      <w:r>
+        <w:rPr>
+          <w:rFonts w:hint="default" w:ascii="Times New Roman" w:hAnsi="Times New Roman" w:eastAsia="SimSun" w:cs="Times New Roman"/>
+          <w:color w:val="000000"/>
+          <w:kern w:val="0"/>
+          <w:sz w:val="24"/>
+          <w:szCs w:val="24"/>
+          <w:lang w:val="en-US" w:eastAsia="zh-CN" w:bidi="ar"/>
+        </w:rPr>
+        <w:t>The system can also generate student’s academic performance report which can be downloaded in PDF format.</w:t>
+      </w:r>
+    </w:p>
+    <w:p>
+      <w:pPr>
+        <w:keepNext w:val="0"/>
+        <w:keepLines w:val="0"/>
+        <w:widowControl/>
+        <w:suppressLineNumbers w:val="0"/>
+        <w:spacing w:line="360" w:lineRule="auto"/>
+        <w:jc w:val="left"/>
         <w:rPr>
           <w:rFonts w:hint="default" w:ascii="Times New Roman" w:hAnsi="Times New Roman" w:eastAsia="SimSun" w:cs="Times New Roman"/>
           <w:b/>
@@ -4838,996 +4619,7 @@
           <w:szCs w:val="24"/>
           <w:lang w:val="en-US" w:eastAsia="zh-CN" w:bidi="ar"/>
         </w:rPr>
-        <w:t xml:space="preserve">There is a special system of expenditure and income you can get </w:t>
-      </w:r>
-    </w:p>
-    <w:p>
-      <w:pPr>
-        <w:keepNext w:val="0"/>
-        <w:keepLines w:val="0"/>
-        <w:widowControl/>
-        <w:suppressLineNumbers w:val="0"/>
-        <w:spacing w:line="360" w:lineRule="auto"/>
-        <w:jc w:val="left"/>
-        <w:rPr>
-          <w:rFonts w:hint="default" w:ascii="Times New Roman" w:hAnsi="Times New Roman" w:cs="Times New Roman"/>
-          <w:sz w:val="24"/>
-          <w:szCs w:val="24"/>
-        </w:rPr>
-      </w:pPr>
-      <w:r>
-        <w:rPr>
-          <w:rFonts w:hint="default" w:ascii="Times New Roman" w:hAnsi="Times New Roman" w:eastAsia="SimSun" w:cs="Times New Roman"/>
-          <w:color w:val="000000"/>
-          <w:kern w:val="0"/>
-          <w:sz w:val="24"/>
-          <w:szCs w:val="24"/>
-          <w:lang w:val="en-US" w:eastAsia="zh-CN" w:bidi="ar"/>
-        </w:rPr>
-        <w:t xml:space="preserve">• Full accounts for the school system, budget and profit, then cash in exchange, special </w:t>
-      </w:r>
-    </w:p>
-    <w:p>
-      <w:pPr>
-        <w:keepNext w:val="0"/>
-        <w:keepLines w:val="0"/>
-        <w:widowControl/>
-        <w:suppressLineNumbers w:val="0"/>
-        <w:spacing w:line="360" w:lineRule="auto"/>
-        <w:jc w:val="left"/>
-        <w:rPr>
-          <w:rFonts w:hint="default" w:ascii="Times New Roman" w:hAnsi="Times New Roman" w:cs="Times New Roman"/>
-          <w:sz w:val="24"/>
-          <w:szCs w:val="24"/>
-        </w:rPr>
-      </w:pPr>
-      <w:r>
-        <w:rPr>
-          <w:rFonts w:hint="default" w:ascii="Times New Roman" w:hAnsi="Times New Roman" w:eastAsia="SimSun" w:cs="Times New Roman"/>
-          <w:color w:val="000000"/>
-          <w:kern w:val="0"/>
-          <w:sz w:val="24"/>
-          <w:szCs w:val="24"/>
-          <w:lang w:val="en-US" w:eastAsia="zh-CN" w:bidi="ar"/>
-        </w:rPr>
-        <w:t xml:space="preserve">permission Automotive Exchange cash, Then a special cash disbursement books, special </w:t>
-      </w:r>
-    </w:p>
-    <w:p>
-      <w:pPr>
-        <w:keepNext w:val="0"/>
-        <w:keepLines w:val="0"/>
-        <w:widowControl/>
-        <w:suppressLineNumbers w:val="0"/>
-        <w:spacing w:line="360" w:lineRule="auto"/>
-        <w:jc w:val="left"/>
-        <w:rPr>
-          <w:rFonts w:hint="default" w:ascii="Times New Roman" w:hAnsi="Times New Roman" w:cs="Times New Roman"/>
-          <w:sz w:val="24"/>
-          <w:szCs w:val="24"/>
-        </w:rPr>
-      </w:pPr>
-      <w:r>
-        <w:rPr>
-          <w:rFonts w:hint="default" w:ascii="Times New Roman" w:hAnsi="Times New Roman" w:eastAsia="SimSun" w:cs="Times New Roman"/>
-          <w:color w:val="000000"/>
-          <w:kern w:val="0"/>
-          <w:sz w:val="24"/>
-          <w:szCs w:val="24"/>
-          <w:lang w:val="en-US" w:eastAsia="zh-CN" w:bidi="ar"/>
-        </w:rPr>
-        <w:t xml:space="preserve">permission cash disbursement activities, then the supply of cash in, then the supply of cash and </w:t>
-      </w:r>
-    </w:p>
-    <w:p>
-      <w:pPr>
-        <w:keepNext w:val="0"/>
-        <w:keepLines w:val="0"/>
-        <w:widowControl/>
-        <w:suppressLineNumbers w:val="0"/>
-        <w:spacing w:line="360" w:lineRule="auto"/>
-        <w:jc w:val="left"/>
-        <w:rPr>
-          <w:rFonts w:hint="default" w:ascii="Times New Roman" w:hAnsi="Times New Roman" w:cs="Times New Roman"/>
-          <w:sz w:val="24"/>
-          <w:szCs w:val="24"/>
-        </w:rPr>
-      </w:pPr>
-      <w:r>
-        <w:rPr>
-          <w:rFonts w:hint="default" w:ascii="Times New Roman" w:hAnsi="Times New Roman" w:eastAsia="SimSun" w:cs="Times New Roman"/>
-          <w:color w:val="000000"/>
-          <w:kern w:val="0"/>
-          <w:sz w:val="24"/>
-          <w:szCs w:val="24"/>
-          <w:lang w:val="en-US" w:eastAsia="zh-CN" w:bidi="ar"/>
-        </w:rPr>
-        <w:t xml:space="preserve">special transportation, special permission monetary supply written permission special cash </w:t>
-      </w:r>
-    </w:p>
-    <w:p>
-      <w:pPr>
-        <w:keepNext w:val="0"/>
-        <w:keepLines w:val="0"/>
-        <w:widowControl/>
-        <w:suppressLineNumbers w:val="0"/>
-        <w:spacing w:line="360" w:lineRule="auto"/>
-        <w:jc w:val="left"/>
-        <w:rPr>
-          <w:rFonts w:hint="default" w:ascii="Times New Roman" w:hAnsi="Times New Roman" w:cs="Times New Roman"/>
-          <w:sz w:val="24"/>
-          <w:szCs w:val="24"/>
-        </w:rPr>
-      </w:pPr>
-      <w:r>
-        <w:rPr>
-          <w:rFonts w:hint="default" w:ascii="Times New Roman" w:hAnsi="Times New Roman" w:eastAsia="SimSun" w:cs="Times New Roman"/>
-          <w:color w:val="000000"/>
-          <w:kern w:val="0"/>
-          <w:sz w:val="24"/>
-          <w:szCs w:val="24"/>
-          <w:lang w:val="en-US" w:eastAsia="zh-CN" w:bidi="ar"/>
-        </w:rPr>
-        <w:t xml:space="preserve">supply activities, Also for the exams can teacher </w:t>
-      </w:r>
-    </w:p>
-    <w:p>
-      <w:pPr>
-        <w:keepNext w:val="0"/>
-        <w:keepLines w:val="0"/>
-        <w:widowControl/>
-        <w:suppressLineNumbers w:val="0"/>
-        <w:spacing w:line="360" w:lineRule="auto"/>
-        <w:jc w:val="left"/>
-        <w:rPr>
-          <w:rFonts w:hint="default" w:ascii="Times New Roman" w:hAnsi="Times New Roman" w:cs="Times New Roman"/>
-          <w:sz w:val="24"/>
-          <w:szCs w:val="24"/>
-        </w:rPr>
-      </w:pPr>
-      <w:r>
-        <w:rPr>
-          <w:rFonts w:hint="default" w:ascii="Times New Roman" w:hAnsi="Times New Roman" w:eastAsia="SimSun" w:cs="Times New Roman"/>
-          <w:color w:val="000000"/>
-          <w:kern w:val="0"/>
-          <w:sz w:val="24"/>
-          <w:szCs w:val="24"/>
-          <w:lang w:val="en-US" w:eastAsia="zh-CN" w:bidi="ar"/>
-        </w:rPr>
-        <w:t xml:space="preserve">19• Add a student for the exam and Add the name for exams and Bank of questions for each </w:t>
-      </w:r>
-    </w:p>
-    <w:p>
-      <w:pPr>
-        <w:keepNext w:val="0"/>
-        <w:keepLines w:val="0"/>
-        <w:widowControl/>
-        <w:suppressLineNumbers w:val="0"/>
-        <w:spacing w:line="360" w:lineRule="auto"/>
-        <w:jc w:val="left"/>
-        <w:rPr>
-          <w:rFonts w:hint="default" w:ascii="Times New Roman" w:hAnsi="Times New Roman" w:cs="Times New Roman"/>
-          <w:sz w:val="24"/>
-          <w:szCs w:val="24"/>
-        </w:rPr>
-      </w:pPr>
-      <w:r>
-        <w:rPr>
-          <w:rFonts w:hint="default" w:ascii="Times New Roman" w:hAnsi="Times New Roman" w:eastAsia="SimSun" w:cs="Times New Roman"/>
-          <w:color w:val="000000"/>
-          <w:kern w:val="0"/>
-          <w:sz w:val="24"/>
-          <w:szCs w:val="24"/>
-          <w:lang w:val="en-US" w:eastAsia="zh-CN" w:bidi="ar"/>
-        </w:rPr>
-        <w:t xml:space="preserve">material and Determine the duration of the exam and Determine the number of questions for the </w:t>
-      </w:r>
-    </w:p>
-    <w:p>
-      <w:pPr>
-        <w:keepNext w:val="0"/>
-        <w:keepLines w:val="0"/>
-        <w:widowControl/>
-        <w:suppressLineNumbers w:val="0"/>
-        <w:spacing w:line="360" w:lineRule="auto"/>
-        <w:jc w:val="left"/>
-        <w:rPr>
-          <w:rFonts w:hint="default" w:ascii="Times New Roman" w:hAnsi="Times New Roman" w:cs="Times New Roman"/>
-          <w:sz w:val="24"/>
-          <w:szCs w:val="24"/>
-        </w:rPr>
-      </w:pPr>
-      <w:r>
-        <w:rPr>
-          <w:rFonts w:hint="default" w:ascii="Times New Roman" w:hAnsi="Times New Roman" w:eastAsia="SimSun" w:cs="Times New Roman"/>
-          <w:color w:val="000000"/>
-          <w:kern w:val="0"/>
-          <w:sz w:val="24"/>
-          <w:szCs w:val="24"/>
-          <w:lang w:val="en-US" w:eastAsia="zh-CN" w:bidi="ar"/>
-        </w:rPr>
-        <w:t xml:space="preserve">exam and the number of questions randomly selected from a bank of questions for each material </w:t>
-      </w:r>
-    </w:p>
-    <w:p>
-      <w:pPr>
-        <w:keepNext w:val="0"/>
-        <w:keepLines w:val="0"/>
-        <w:widowControl/>
-        <w:suppressLineNumbers w:val="0"/>
-        <w:spacing w:line="360" w:lineRule="auto"/>
-        <w:jc w:val="left"/>
-        <w:rPr>
-          <w:rFonts w:hint="default" w:ascii="Times New Roman" w:hAnsi="Times New Roman" w:cs="Times New Roman"/>
-          <w:sz w:val="24"/>
-          <w:szCs w:val="24"/>
-        </w:rPr>
-      </w:pPr>
-      <w:r>
-        <w:rPr>
-          <w:rFonts w:hint="default" w:ascii="Times New Roman" w:hAnsi="Times New Roman" w:eastAsia="SimSun" w:cs="Times New Roman"/>
-          <w:color w:val="000000"/>
-          <w:kern w:val="0"/>
-          <w:sz w:val="24"/>
-          <w:szCs w:val="24"/>
-          <w:lang w:val="en-US" w:eastAsia="zh-CN" w:bidi="ar"/>
-        </w:rPr>
-        <w:t xml:space="preserve">and emergence of the result after the end of the exam period or and screen insert and modify data </w:t>
-      </w:r>
-    </w:p>
-    <w:p>
-      <w:pPr>
-        <w:keepNext w:val="0"/>
-        <w:keepLines w:val="0"/>
-        <w:widowControl/>
-        <w:suppressLineNumbers w:val="0"/>
-        <w:spacing w:line="360" w:lineRule="auto"/>
-        <w:jc w:val="left"/>
-        <w:rPr>
-          <w:rFonts w:hint="default" w:ascii="Times New Roman" w:hAnsi="Times New Roman" w:cs="Times New Roman"/>
-          <w:sz w:val="24"/>
-          <w:szCs w:val="24"/>
-        </w:rPr>
-      </w:pPr>
-      <w:r>
-        <w:rPr>
-          <w:rFonts w:hint="default" w:ascii="Times New Roman" w:hAnsi="Times New Roman" w:eastAsia="SimSun" w:cs="Times New Roman"/>
-          <w:color w:val="000000"/>
-          <w:kern w:val="0"/>
-          <w:sz w:val="24"/>
-          <w:szCs w:val="24"/>
-          <w:lang w:val="en-US" w:eastAsia="zh-CN" w:bidi="ar"/>
-        </w:rPr>
-        <w:t xml:space="preserve">results and estimates of Control and the possibility of querying the outcome for students and </w:t>
-      </w:r>
-    </w:p>
-    <w:p>
-      <w:pPr>
-        <w:keepNext w:val="0"/>
-        <w:keepLines w:val="0"/>
-        <w:widowControl/>
-        <w:suppressLineNumbers w:val="0"/>
-        <w:spacing w:line="360" w:lineRule="auto"/>
-        <w:jc w:val="left"/>
-        <w:rPr>
-          <w:rFonts w:hint="default" w:ascii="Times New Roman" w:hAnsi="Times New Roman" w:cs="Times New Roman"/>
-          <w:sz w:val="24"/>
-          <w:szCs w:val="24"/>
-        </w:rPr>
-      </w:pPr>
-      <w:r>
-        <w:rPr>
-          <w:rFonts w:hint="default" w:ascii="Times New Roman" w:hAnsi="Times New Roman" w:eastAsia="SimSun" w:cs="Times New Roman"/>
-          <w:color w:val="000000"/>
-          <w:kern w:val="0"/>
-          <w:sz w:val="24"/>
-          <w:szCs w:val="24"/>
-          <w:lang w:val="en-US" w:eastAsia="zh-CN" w:bidi="ar"/>
-        </w:rPr>
-        <w:t xml:space="preserve">Organize organizing committees sit down and figure system and exam Online: In other words, </w:t>
-      </w:r>
-    </w:p>
-    <w:p>
-      <w:pPr>
-        <w:keepNext w:val="0"/>
-        <w:keepLines w:val="0"/>
-        <w:widowControl/>
-        <w:suppressLineNumbers w:val="0"/>
-        <w:spacing w:line="360" w:lineRule="auto"/>
-        <w:jc w:val="left"/>
-        <w:rPr>
-          <w:rFonts w:hint="default" w:ascii="Times New Roman" w:hAnsi="Times New Roman" w:cs="Times New Roman"/>
-          <w:sz w:val="24"/>
-          <w:szCs w:val="24"/>
-        </w:rPr>
-      </w:pPr>
-      <w:r>
-        <w:rPr>
-          <w:rFonts w:hint="default" w:ascii="Times New Roman" w:hAnsi="Times New Roman" w:eastAsia="SimSun" w:cs="Times New Roman"/>
-          <w:color w:val="000000"/>
-          <w:kern w:val="0"/>
-          <w:sz w:val="24"/>
-          <w:szCs w:val="24"/>
-          <w:lang w:val="en-US" w:eastAsia="zh-CN" w:bidi="ar"/>
-        </w:rPr>
-        <w:t xml:space="preserve">for example, in 1000 the introduction of the question and are divided randomly to students at the </w:t>
-      </w:r>
-    </w:p>
-    <w:p>
-      <w:pPr>
-        <w:keepNext w:val="0"/>
-        <w:keepLines w:val="0"/>
-        <w:widowControl/>
-        <w:suppressLineNumbers w:val="0"/>
-        <w:spacing w:line="360" w:lineRule="auto"/>
-        <w:jc w:val="left"/>
-        <w:rPr>
-          <w:rFonts w:hint="default" w:ascii="Times New Roman" w:hAnsi="Times New Roman" w:cs="Times New Roman"/>
-          <w:sz w:val="24"/>
-          <w:szCs w:val="24"/>
-        </w:rPr>
-      </w:pPr>
-      <w:r>
-        <w:rPr>
-          <w:rFonts w:hint="default" w:ascii="Times New Roman" w:hAnsi="Times New Roman" w:eastAsia="SimSun" w:cs="Times New Roman"/>
-          <w:color w:val="000000"/>
-          <w:kern w:val="0"/>
-          <w:sz w:val="24"/>
-          <w:szCs w:val="24"/>
-          <w:lang w:val="en-US" w:eastAsia="zh-CN" w:bidi="ar"/>
-        </w:rPr>
-        <w:t xml:space="preserve">exam. If there were 10 students questions be different for each student </w:t>
-      </w:r>
-    </w:p>
-    <w:p>
-      <w:pPr>
-        <w:keepNext w:val="0"/>
-        <w:keepLines w:val="0"/>
-        <w:widowControl/>
-        <w:suppressLineNumbers w:val="0"/>
-        <w:spacing w:line="360" w:lineRule="auto"/>
-        <w:jc w:val="left"/>
-        <w:rPr>
-          <w:rFonts w:hint="default" w:ascii="Times New Roman" w:hAnsi="Times New Roman" w:cs="Times New Roman"/>
-          <w:sz w:val="24"/>
-          <w:szCs w:val="24"/>
-        </w:rPr>
-      </w:pPr>
-      <w:r>
-        <w:rPr>
-          <w:rFonts w:hint="default" w:ascii="Times New Roman" w:hAnsi="Times New Roman" w:eastAsia="SimSun" w:cs="Times New Roman"/>
-          <w:color w:val="000000"/>
-          <w:kern w:val="0"/>
-          <w:sz w:val="24"/>
-          <w:szCs w:val="24"/>
-          <w:lang w:val="en-US" w:eastAsia="zh-CN" w:bidi="ar"/>
-        </w:rPr>
-        <w:t xml:space="preserve">And Add student certificate (Arabic Name - English Name - the name of the exam - appreciation </w:t>
-      </w:r>
-    </w:p>
-    <w:p>
-      <w:pPr>
-        <w:keepNext w:val="0"/>
-        <w:keepLines w:val="0"/>
-        <w:widowControl/>
-        <w:suppressLineNumbers w:val="0"/>
-        <w:spacing w:line="360" w:lineRule="auto"/>
-        <w:jc w:val="left"/>
-        <w:rPr>
-          <w:rFonts w:hint="default" w:ascii="Times New Roman" w:hAnsi="Times New Roman" w:cs="Times New Roman"/>
-          <w:sz w:val="24"/>
-          <w:szCs w:val="24"/>
-        </w:rPr>
-      </w:pPr>
-      <w:r>
-        <w:rPr>
-          <w:rFonts w:hint="default" w:ascii="Times New Roman" w:hAnsi="Times New Roman" w:eastAsia="SimSun" w:cs="Times New Roman"/>
-          <w:color w:val="000000"/>
-          <w:kern w:val="0"/>
-          <w:sz w:val="24"/>
-          <w:szCs w:val="24"/>
-          <w:lang w:val="en-US" w:eastAsia="zh-CN" w:bidi="ar"/>
-        </w:rPr>
-        <w:t xml:space="preserve">- period - grade - grade), and certificate design And Linking certification classes </w:t>
-      </w:r>
-    </w:p>
-    <w:p>
-      <w:pPr>
-        <w:keepNext w:val="0"/>
-        <w:keepLines w:val="0"/>
-        <w:widowControl/>
-        <w:suppressLineNumbers w:val="0"/>
-        <w:spacing w:line="360" w:lineRule="auto"/>
-        <w:jc w:val="left"/>
-        <w:rPr>
-          <w:rFonts w:hint="default" w:ascii="Times New Roman" w:hAnsi="Times New Roman" w:cs="Times New Roman"/>
-          <w:sz w:val="24"/>
-          <w:szCs w:val="24"/>
-        </w:rPr>
-      </w:pPr>
-      <w:r>
-        <w:rPr>
-          <w:rFonts w:hint="default" w:ascii="Times New Roman" w:hAnsi="Times New Roman" w:eastAsia="SimSun" w:cs="Times New Roman"/>
-          <w:color w:val="000000"/>
-          <w:kern w:val="0"/>
-          <w:sz w:val="24"/>
-          <w:szCs w:val="24"/>
-          <w:lang w:val="en-US" w:eastAsia="zh-CN" w:bidi="ar"/>
-        </w:rPr>
-        <w:t xml:space="preserve">There is a special part of the reports and those are the students on a regular basis where they are </w:t>
-      </w:r>
-    </w:p>
-    <w:p>
-      <w:pPr>
-        <w:keepNext w:val="0"/>
-        <w:keepLines w:val="0"/>
-        <w:widowControl/>
-        <w:suppressLineNumbers w:val="0"/>
-        <w:spacing w:line="360" w:lineRule="auto"/>
-        <w:jc w:val="left"/>
-        <w:rPr>
-          <w:rFonts w:hint="default" w:ascii="Times New Roman" w:hAnsi="Times New Roman" w:cs="Times New Roman"/>
-          <w:sz w:val="24"/>
-          <w:szCs w:val="24"/>
-        </w:rPr>
-      </w:pPr>
-      <w:r>
-        <w:rPr>
-          <w:rFonts w:hint="default" w:ascii="Times New Roman" w:hAnsi="Times New Roman" w:eastAsia="SimSun" w:cs="Times New Roman"/>
-          <w:color w:val="000000"/>
-          <w:kern w:val="0"/>
-          <w:sz w:val="24"/>
-          <w:szCs w:val="24"/>
-          <w:lang w:val="en-US" w:eastAsia="zh-CN" w:bidi="ar"/>
-        </w:rPr>
-        <w:t xml:space="preserve">through </w:t>
-      </w:r>
-    </w:p>
-    <w:p>
-      <w:pPr>
-        <w:keepNext w:val="0"/>
-        <w:keepLines w:val="0"/>
-        <w:widowControl/>
-        <w:suppressLineNumbers w:val="0"/>
-        <w:spacing w:line="360" w:lineRule="auto"/>
-        <w:jc w:val="left"/>
-        <w:rPr>
-          <w:rFonts w:hint="default" w:ascii="Times New Roman" w:hAnsi="Times New Roman" w:cs="Times New Roman"/>
-          <w:sz w:val="24"/>
-          <w:szCs w:val="24"/>
-        </w:rPr>
-      </w:pPr>
-      <w:r>
-        <w:rPr>
-          <w:rFonts w:hint="default" w:ascii="Times New Roman" w:hAnsi="Times New Roman" w:eastAsia="SimSun" w:cs="Times New Roman"/>
-          <w:color w:val="000000"/>
-          <w:kern w:val="0"/>
-          <w:sz w:val="24"/>
-          <w:szCs w:val="24"/>
-          <w:lang w:val="en-US" w:eastAsia="zh-CN" w:bidi="ar"/>
-        </w:rPr>
-        <w:t xml:space="preserve">User data Students (Name - Address - Telephone - Mobile - date of birth) </w:t>
-      </w:r>
-    </w:p>
-    <w:p>
-      <w:pPr>
-        <w:keepNext w:val="0"/>
-        <w:keepLines w:val="0"/>
-        <w:widowControl/>
-        <w:suppressLineNumbers w:val="0"/>
-        <w:spacing w:line="360" w:lineRule="auto"/>
-        <w:jc w:val="left"/>
-        <w:rPr>
-          <w:rFonts w:hint="default" w:ascii="Times New Roman" w:hAnsi="Times New Roman" w:cs="Times New Roman"/>
-          <w:sz w:val="24"/>
-          <w:szCs w:val="24"/>
-        </w:rPr>
-      </w:pPr>
-      <w:r>
-        <w:rPr>
-          <w:rFonts w:hint="default" w:ascii="Times New Roman" w:hAnsi="Times New Roman" w:eastAsia="SimSun" w:cs="Times New Roman"/>
-          <w:color w:val="000000"/>
-          <w:kern w:val="0"/>
-          <w:sz w:val="24"/>
-          <w:szCs w:val="24"/>
-          <w:lang w:val="en-US" w:eastAsia="zh-CN" w:bidi="ar"/>
-        </w:rPr>
-        <w:t xml:space="preserve">• User school transport (driver data - Supervisor - car number - student data - route) </w:t>
-      </w:r>
-    </w:p>
-    <w:p>
-      <w:pPr>
-        <w:keepNext w:val="0"/>
-        <w:keepLines w:val="0"/>
-        <w:widowControl/>
-        <w:suppressLineNumbers w:val="0"/>
-        <w:spacing w:line="360" w:lineRule="auto"/>
-        <w:jc w:val="left"/>
-        <w:rPr>
-          <w:rFonts w:hint="default" w:ascii="Times New Roman" w:hAnsi="Times New Roman" w:cs="Times New Roman"/>
-          <w:sz w:val="24"/>
-          <w:szCs w:val="24"/>
-        </w:rPr>
-      </w:pPr>
-      <w:r>
-        <w:rPr>
-          <w:rFonts w:hint="default" w:ascii="Times New Roman" w:hAnsi="Times New Roman" w:eastAsia="SimSun" w:cs="Times New Roman"/>
-          <w:color w:val="000000"/>
-          <w:kern w:val="0"/>
-          <w:sz w:val="24"/>
-          <w:szCs w:val="24"/>
-          <w:lang w:val="en-US" w:eastAsia="zh-CN" w:bidi="ar"/>
-        </w:rPr>
-        <w:t xml:space="preserve">• lists of attendance for students - </w:t>
-      </w:r>
-    </w:p>
-    <w:p>
-      <w:pPr>
-        <w:keepNext w:val="0"/>
-        <w:keepLines w:val="0"/>
-        <w:widowControl/>
-        <w:suppressLineNumbers w:val="0"/>
-        <w:spacing w:line="360" w:lineRule="auto"/>
-        <w:jc w:val="left"/>
-        <w:rPr>
-          <w:rFonts w:hint="default" w:ascii="Times New Roman" w:hAnsi="Times New Roman" w:cs="Times New Roman"/>
-          <w:sz w:val="24"/>
-          <w:szCs w:val="24"/>
-        </w:rPr>
-      </w:pPr>
-      <w:r>
-        <w:rPr>
-          <w:rFonts w:hint="default" w:ascii="Times New Roman" w:hAnsi="Times New Roman" w:eastAsia="SimSun" w:cs="Times New Roman"/>
-          <w:color w:val="000000"/>
-          <w:kern w:val="0"/>
-          <w:sz w:val="24"/>
-          <w:szCs w:val="24"/>
-          <w:lang w:val="en-US" w:eastAsia="zh-CN" w:bidi="ar"/>
-        </w:rPr>
-        <w:t xml:space="preserve">• Report the number of students each row at any time </w:t>
-      </w:r>
-    </w:p>
-    <w:p>
-      <w:pPr>
-        <w:keepNext w:val="0"/>
-        <w:keepLines w:val="0"/>
-        <w:widowControl/>
-        <w:suppressLineNumbers w:val="0"/>
-        <w:spacing w:line="360" w:lineRule="auto"/>
-        <w:jc w:val="left"/>
-        <w:rPr>
-          <w:rFonts w:hint="default" w:ascii="Times New Roman" w:hAnsi="Times New Roman" w:cs="Times New Roman"/>
-          <w:sz w:val="24"/>
-          <w:szCs w:val="24"/>
-        </w:rPr>
-      </w:pPr>
-      <w:r>
-        <w:rPr>
-          <w:rFonts w:hint="default" w:ascii="Times New Roman" w:hAnsi="Times New Roman" w:eastAsia="SimSun" w:cs="Times New Roman"/>
-          <w:color w:val="000000"/>
-          <w:kern w:val="0"/>
-          <w:sz w:val="24"/>
-          <w:szCs w:val="24"/>
-          <w:lang w:val="en-US" w:eastAsia="zh-CN" w:bidi="ar"/>
-        </w:rPr>
-        <w:t xml:space="preserve">• Report the number of students each itinerary of the car at any time </w:t>
-      </w:r>
-    </w:p>
-    <w:p>
-      <w:pPr>
-        <w:keepNext w:val="0"/>
-        <w:keepLines w:val="0"/>
-        <w:widowControl/>
-        <w:suppressLineNumbers w:val="0"/>
-        <w:spacing w:line="360" w:lineRule="auto"/>
-        <w:jc w:val="left"/>
-        <w:rPr>
-          <w:rFonts w:hint="default" w:ascii="Times New Roman" w:hAnsi="Times New Roman" w:cs="Times New Roman"/>
-          <w:sz w:val="24"/>
-          <w:szCs w:val="24"/>
-        </w:rPr>
-      </w:pPr>
-      <w:r>
-        <w:rPr>
-          <w:rFonts w:hint="default" w:ascii="Times New Roman" w:hAnsi="Times New Roman" w:eastAsia="SimSun" w:cs="Times New Roman"/>
-          <w:color w:val="000000"/>
-          <w:kern w:val="0"/>
-          <w:sz w:val="24"/>
-          <w:szCs w:val="24"/>
-          <w:lang w:val="en-US" w:eastAsia="zh-CN" w:bidi="ar"/>
-        </w:rPr>
-        <w:t xml:space="preserve">• User data detailed student (Name - Address - Telephone - Mobile - Birthday - the name of the </w:t>
-      </w:r>
-    </w:p>
-    <w:p>
-      <w:pPr>
-        <w:keepNext w:val="0"/>
-        <w:keepLines w:val="0"/>
-        <w:widowControl/>
-        <w:suppressLineNumbers w:val="0"/>
-        <w:spacing w:line="360" w:lineRule="auto"/>
-        <w:jc w:val="left"/>
-        <w:rPr>
-          <w:rFonts w:hint="default" w:ascii="Times New Roman" w:hAnsi="Times New Roman" w:cs="Times New Roman"/>
-          <w:sz w:val="24"/>
-          <w:szCs w:val="24"/>
-        </w:rPr>
-      </w:pPr>
-      <w:r>
-        <w:rPr>
-          <w:rFonts w:hint="default" w:ascii="Times New Roman" w:hAnsi="Times New Roman" w:eastAsia="SimSun" w:cs="Times New Roman"/>
-          <w:color w:val="000000"/>
-          <w:kern w:val="0"/>
-          <w:sz w:val="24"/>
-          <w:szCs w:val="24"/>
-          <w:lang w:val="en-US" w:eastAsia="zh-CN" w:bidi="ar"/>
-        </w:rPr>
-        <w:t xml:space="preserve">Father - Father - Father qualified work - Telephone - Mother's Name - mother worked - qualified </w:t>
-      </w:r>
-    </w:p>
-    <w:p>
-      <w:pPr>
-        <w:keepNext w:val="0"/>
-        <w:keepLines w:val="0"/>
-        <w:widowControl/>
-        <w:suppressLineNumbers w:val="0"/>
-        <w:spacing w:line="360" w:lineRule="auto"/>
-        <w:jc w:val="left"/>
-        <w:rPr>
-          <w:rFonts w:hint="default" w:ascii="Times New Roman" w:hAnsi="Times New Roman" w:cs="Times New Roman"/>
-          <w:sz w:val="24"/>
-          <w:szCs w:val="24"/>
-        </w:rPr>
-      </w:pPr>
-      <w:r>
-        <w:rPr>
-          <w:rFonts w:hint="default" w:ascii="Times New Roman" w:hAnsi="Times New Roman" w:eastAsia="SimSun" w:cs="Times New Roman"/>
-          <w:color w:val="000000"/>
-          <w:kern w:val="0"/>
-          <w:sz w:val="24"/>
-          <w:szCs w:val="24"/>
-          <w:lang w:val="en-US" w:eastAsia="zh-CN" w:bidi="ar"/>
-        </w:rPr>
-        <w:t xml:space="preserve">mother - Telephone - the classroom - the type of study) </w:t>
-      </w:r>
-    </w:p>
-    <w:p>
-      <w:pPr>
-        <w:keepNext w:val="0"/>
-        <w:keepLines w:val="0"/>
-        <w:widowControl/>
-        <w:suppressLineNumbers w:val="0"/>
-        <w:spacing w:line="360" w:lineRule="auto"/>
-        <w:jc w:val="left"/>
-        <w:rPr>
-          <w:rFonts w:hint="default" w:ascii="Times New Roman" w:hAnsi="Times New Roman" w:cs="Times New Roman"/>
-          <w:sz w:val="24"/>
-          <w:szCs w:val="24"/>
-        </w:rPr>
-      </w:pPr>
-      <w:r>
-        <w:rPr>
-          <w:rFonts w:hint="default" w:ascii="Times New Roman" w:hAnsi="Times New Roman" w:eastAsia="SimSun" w:cs="Times New Roman"/>
-          <w:color w:val="000000"/>
-          <w:kern w:val="0"/>
-          <w:sz w:val="24"/>
-          <w:szCs w:val="24"/>
-          <w:lang w:val="en-US" w:eastAsia="zh-CN" w:bidi="ar"/>
-        </w:rPr>
-        <w:t xml:space="preserve">• User to withdraw students from school files, and why </w:t>
-      </w:r>
-    </w:p>
-    <w:p>
-      <w:pPr>
-        <w:keepNext w:val="0"/>
-        <w:keepLines w:val="0"/>
-        <w:widowControl/>
-        <w:suppressLineNumbers w:val="0"/>
-        <w:spacing w:line="360" w:lineRule="auto"/>
-        <w:jc w:val="left"/>
-        <w:rPr>
-          <w:rFonts w:hint="default" w:ascii="Times New Roman" w:hAnsi="Times New Roman" w:cs="Times New Roman"/>
-          <w:sz w:val="24"/>
-          <w:szCs w:val="24"/>
-        </w:rPr>
-      </w:pPr>
-      <w:r>
-        <w:rPr>
-          <w:rFonts w:hint="default" w:ascii="Times New Roman" w:hAnsi="Times New Roman" w:eastAsia="SimSun" w:cs="Times New Roman"/>
-          <w:color w:val="000000"/>
-          <w:kern w:val="0"/>
-          <w:sz w:val="24"/>
-          <w:szCs w:val="24"/>
-          <w:lang w:val="en-US" w:eastAsia="zh-CN" w:bidi="ar"/>
-        </w:rPr>
-        <w:t xml:space="preserve">• screen insert and modify data results and estimates </w:t>
-      </w:r>
-    </w:p>
-    <w:p>
-      <w:pPr>
-        <w:keepNext w:val="0"/>
-        <w:keepLines w:val="0"/>
-        <w:widowControl/>
-        <w:suppressLineNumbers w:val="0"/>
-        <w:spacing w:line="360" w:lineRule="auto"/>
-        <w:jc w:val="left"/>
-        <w:rPr>
-          <w:rFonts w:hint="default" w:ascii="Times New Roman" w:hAnsi="Times New Roman" w:cs="Times New Roman"/>
-          <w:sz w:val="24"/>
-          <w:szCs w:val="24"/>
-        </w:rPr>
-      </w:pPr>
-      <w:r>
-        <w:rPr>
-          <w:rFonts w:hint="default" w:ascii="Times New Roman" w:hAnsi="Times New Roman" w:eastAsia="SimSun" w:cs="Times New Roman"/>
-          <w:color w:val="000000"/>
-          <w:kern w:val="0"/>
-          <w:sz w:val="24"/>
-          <w:szCs w:val="24"/>
-          <w:lang w:val="en-US" w:eastAsia="zh-CN" w:bidi="ar"/>
-        </w:rPr>
-        <w:t xml:space="preserve">• querying result </w:t>
-      </w:r>
-    </w:p>
-    <w:p>
-      <w:pPr>
-        <w:keepNext w:val="0"/>
-        <w:keepLines w:val="0"/>
-        <w:widowControl/>
-        <w:suppressLineNumbers w:val="0"/>
-        <w:spacing w:line="360" w:lineRule="auto"/>
-        <w:jc w:val="left"/>
-        <w:rPr>
-          <w:rFonts w:hint="default" w:ascii="Times New Roman" w:hAnsi="Times New Roman" w:cs="Times New Roman"/>
-          <w:sz w:val="24"/>
-          <w:szCs w:val="24"/>
-        </w:rPr>
-      </w:pPr>
-      <w:r>
-        <w:rPr>
-          <w:rFonts w:hint="default" w:ascii="Times New Roman" w:hAnsi="Times New Roman" w:eastAsia="SimSun" w:cs="Times New Roman"/>
-          <w:color w:val="000000"/>
-          <w:kern w:val="0"/>
-          <w:sz w:val="24"/>
-          <w:szCs w:val="24"/>
-          <w:lang w:val="en-US" w:eastAsia="zh-CN" w:bidi="ar"/>
-        </w:rPr>
-        <w:t xml:space="preserve">20There is a special part of workers and that all those who work in the school and have a special </w:t>
-      </w:r>
-    </w:p>
-    <w:p>
-      <w:pPr>
-        <w:keepNext w:val="0"/>
-        <w:keepLines w:val="0"/>
-        <w:widowControl/>
-        <w:suppressLineNumbers w:val="0"/>
-        <w:spacing w:line="360" w:lineRule="auto"/>
-        <w:jc w:val="left"/>
-        <w:rPr>
-          <w:rFonts w:hint="default" w:ascii="Times New Roman" w:hAnsi="Times New Roman" w:cs="Times New Roman"/>
-          <w:sz w:val="24"/>
-          <w:szCs w:val="24"/>
-        </w:rPr>
-      </w:pPr>
-      <w:r>
-        <w:rPr>
-          <w:rFonts w:hint="default" w:ascii="Times New Roman" w:hAnsi="Times New Roman" w:eastAsia="SimSun" w:cs="Times New Roman"/>
-          <w:color w:val="000000"/>
-          <w:kern w:val="0"/>
-          <w:sz w:val="24"/>
-          <w:szCs w:val="24"/>
-          <w:lang w:val="en-US" w:eastAsia="zh-CN" w:bidi="ar"/>
-        </w:rPr>
-        <w:t xml:space="preserve">section where all can know how their salaries and then following form </w:t>
-      </w:r>
-    </w:p>
-    <w:p>
-      <w:pPr>
-        <w:keepNext w:val="0"/>
-        <w:keepLines w:val="0"/>
-        <w:widowControl/>
-        <w:suppressLineNumbers w:val="0"/>
-        <w:spacing w:line="360" w:lineRule="auto"/>
-        <w:jc w:val="left"/>
-        <w:rPr>
-          <w:rFonts w:hint="default" w:ascii="Times New Roman" w:hAnsi="Times New Roman" w:cs="Times New Roman"/>
-          <w:sz w:val="24"/>
-          <w:szCs w:val="24"/>
-        </w:rPr>
-      </w:pPr>
-      <w:r>
-        <w:rPr>
-          <w:rFonts w:hint="default" w:ascii="Times New Roman" w:hAnsi="Times New Roman" w:eastAsia="SimSun" w:cs="Times New Roman"/>
-          <w:color w:val="000000"/>
-          <w:kern w:val="0"/>
-          <w:sz w:val="24"/>
-          <w:szCs w:val="24"/>
-          <w:lang w:val="en-US" w:eastAsia="zh-CN" w:bidi="ar"/>
-        </w:rPr>
-        <w:t xml:space="preserve">• personnel data (Arabic Name - English Name - Address - Telephone - portable - Position - </w:t>
-      </w:r>
-    </w:p>
-    <w:p>
-      <w:pPr>
-        <w:keepNext w:val="0"/>
-        <w:keepLines w:val="0"/>
-        <w:widowControl/>
-        <w:suppressLineNumbers w:val="0"/>
-        <w:spacing w:line="360" w:lineRule="auto"/>
-        <w:jc w:val="left"/>
-        <w:rPr>
-          <w:rFonts w:hint="default" w:ascii="Times New Roman" w:hAnsi="Times New Roman" w:cs="Times New Roman"/>
-          <w:sz w:val="24"/>
-          <w:szCs w:val="24"/>
-        </w:rPr>
-      </w:pPr>
-      <w:r>
-        <w:rPr>
-          <w:rFonts w:hint="default" w:ascii="Times New Roman" w:hAnsi="Times New Roman" w:eastAsia="SimSun" w:cs="Times New Roman"/>
-          <w:color w:val="000000"/>
-          <w:kern w:val="0"/>
-          <w:sz w:val="24"/>
-          <w:szCs w:val="24"/>
-          <w:lang w:val="en-US" w:eastAsia="zh-CN" w:bidi="ar"/>
-        </w:rPr>
-        <w:t xml:space="preserve">Salary - Bonus - discount - total salary) </w:t>
-      </w:r>
-    </w:p>
-    <w:p>
-      <w:pPr>
-        <w:keepNext w:val="0"/>
-        <w:keepLines w:val="0"/>
-        <w:widowControl/>
-        <w:suppressLineNumbers w:val="0"/>
-        <w:spacing w:line="360" w:lineRule="auto"/>
-        <w:jc w:val="left"/>
-        <w:rPr>
-          <w:rFonts w:hint="default" w:ascii="Times New Roman" w:hAnsi="Times New Roman" w:cs="Times New Roman"/>
-          <w:sz w:val="24"/>
-          <w:szCs w:val="24"/>
-        </w:rPr>
-      </w:pPr>
-      <w:r>
-        <w:rPr>
-          <w:rFonts w:hint="default" w:ascii="Times New Roman" w:hAnsi="Times New Roman" w:eastAsia="SimSun" w:cs="Times New Roman"/>
-          <w:color w:val="000000"/>
-          <w:kern w:val="0"/>
-          <w:sz w:val="24"/>
-          <w:szCs w:val="24"/>
-          <w:lang w:val="en-US" w:eastAsia="zh-CN" w:bidi="ar"/>
-        </w:rPr>
-        <w:t xml:space="preserve">• Vacations data Bagger </w:t>
-      </w:r>
-    </w:p>
-    <w:p>
-      <w:pPr>
-        <w:keepNext w:val="0"/>
-        <w:keepLines w:val="0"/>
-        <w:widowControl/>
-        <w:suppressLineNumbers w:val="0"/>
-        <w:spacing w:line="360" w:lineRule="auto"/>
-        <w:jc w:val="left"/>
-        <w:rPr>
-          <w:rFonts w:hint="default" w:ascii="Times New Roman" w:hAnsi="Times New Roman" w:cs="Times New Roman"/>
-          <w:sz w:val="24"/>
-          <w:szCs w:val="24"/>
-        </w:rPr>
-      </w:pPr>
-      <w:r>
-        <w:rPr>
-          <w:rFonts w:hint="default" w:ascii="Times New Roman" w:hAnsi="Times New Roman" w:eastAsia="SimSun" w:cs="Times New Roman"/>
-          <w:color w:val="000000"/>
-          <w:kern w:val="0"/>
-          <w:sz w:val="24"/>
-          <w:szCs w:val="24"/>
-          <w:lang w:val="en-US" w:eastAsia="zh-CN" w:bidi="ar"/>
-        </w:rPr>
-        <w:t xml:space="preserve">• Data unpaid vacations </w:t>
-      </w:r>
-    </w:p>
-    <w:p>
-      <w:pPr>
-        <w:keepNext w:val="0"/>
-        <w:keepLines w:val="0"/>
-        <w:widowControl/>
-        <w:suppressLineNumbers w:val="0"/>
-        <w:spacing w:line="360" w:lineRule="auto"/>
-        <w:jc w:val="left"/>
-        <w:rPr>
-          <w:rFonts w:hint="default" w:ascii="Times New Roman" w:hAnsi="Times New Roman" w:cs="Times New Roman"/>
-          <w:sz w:val="24"/>
-          <w:szCs w:val="24"/>
-        </w:rPr>
-      </w:pPr>
-      <w:r>
-        <w:rPr>
-          <w:rFonts w:hint="default" w:ascii="Times New Roman" w:hAnsi="Times New Roman" w:eastAsia="SimSun" w:cs="Times New Roman"/>
-          <w:color w:val="000000"/>
-          <w:kern w:val="0"/>
-          <w:sz w:val="24"/>
-          <w:szCs w:val="24"/>
-          <w:lang w:val="en-US" w:eastAsia="zh-CN" w:bidi="ar"/>
-        </w:rPr>
-        <w:t xml:space="preserve">• Statement delays </w:t>
-      </w:r>
-    </w:p>
-    <w:p>
-      <w:pPr>
-        <w:keepNext w:val="0"/>
-        <w:keepLines w:val="0"/>
-        <w:widowControl/>
-        <w:suppressLineNumbers w:val="0"/>
-        <w:spacing w:line="360" w:lineRule="auto"/>
-        <w:jc w:val="left"/>
-        <w:rPr>
-          <w:rFonts w:hint="default" w:ascii="Times New Roman" w:hAnsi="Times New Roman" w:cs="Times New Roman"/>
-          <w:sz w:val="24"/>
-          <w:szCs w:val="24"/>
-        </w:rPr>
-      </w:pPr>
-      <w:r>
-        <w:rPr>
-          <w:rFonts w:hint="default" w:ascii="Times New Roman" w:hAnsi="Times New Roman" w:eastAsia="SimSun" w:cs="Times New Roman"/>
-          <w:color w:val="000000"/>
-          <w:kern w:val="0"/>
-          <w:sz w:val="24"/>
-          <w:szCs w:val="24"/>
-          <w:lang w:val="en-US" w:eastAsia="zh-CN" w:bidi="ar"/>
-        </w:rPr>
-        <w:t xml:space="preserve">• A statement permissions </w:t>
-      </w:r>
-    </w:p>
-    <w:p>
-      <w:pPr>
-        <w:keepNext w:val="0"/>
-        <w:keepLines w:val="0"/>
-        <w:widowControl/>
-        <w:suppressLineNumbers w:val="0"/>
-        <w:spacing w:line="360" w:lineRule="auto"/>
-        <w:jc w:val="left"/>
-        <w:rPr>
-          <w:rFonts w:hint="default" w:ascii="Times New Roman" w:hAnsi="Times New Roman" w:cs="Times New Roman"/>
-          <w:sz w:val="24"/>
-          <w:szCs w:val="24"/>
-        </w:rPr>
-      </w:pPr>
-      <w:r>
-        <w:rPr>
-          <w:rFonts w:hint="default" w:ascii="Times New Roman" w:hAnsi="Times New Roman" w:eastAsia="SimSun" w:cs="Times New Roman"/>
-          <w:color w:val="000000"/>
-          <w:kern w:val="0"/>
-          <w:sz w:val="24"/>
-          <w:szCs w:val="24"/>
-          <w:lang w:val="en-US" w:eastAsia="zh-CN" w:bidi="ar"/>
-        </w:rPr>
-        <w:t xml:space="preserve">• A statement by sanctions </w:t>
-      </w:r>
-    </w:p>
-    <w:p>
-      <w:pPr>
-        <w:keepNext w:val="0"/>
-        <w:keepLines w:val="0"/>
-        <w:widowControl/>
-        <w:suppressLineNumbers w:val="0"/>
-        <w:spacing w:line="360" w:lineRule="auto"/>
-        <w:jc w:val="left"/>
-        <w:rPr>
-          <w:rFonts w:hint="default" w:ascii="Times New Roman" w:hAnsi="Times New Roman" w:cs="Times New Roman"/>
-          <w:sz w:val="24"/>
-          <w:szCs w:val="24"/>
-        </w:rPr>
-      </w:pPr>
-      <w:r>
-        <w:rPr>
-          <w:rFonts w:hint="default" w:ascii="Times New Roman" w:hAnsi="Times New Roman" w:eastAsia="SimSun" w:cs="Times New Roman"/>
-          <w:color w:val="000000"/>
-          <w:kern w:val="0"/>
-          <w:sz w:val="24"/>
-          <w:szCs w:val="24"/>
-          <w:lang w:val="en-US" w:eastAsia="zh-CN" w:bidi="ar"/>
-        </w:rPr>
-        <w:t xml:space="preserve">• A statement bonuses </w:t>
-      </w:r>
+      </w:pPr>
     </w:p>
     <w:p>
       <w:pPr>
@@ -6001,17 +4793,6 @@
           <w:szCs w:val="24"/>
         </w:rPr>
       </w:pPr>
-      <w:r>
-        <w:rPr>
-          <w:rFonts w:hint="default" w:ascii="Times New Roman" w:hAnsi="Times New Roman" w:eastAsia="SimSun" w:cs="Times New Roman"/>
-          <w:color w:val="000000"/>
-          <w:kern w:val="0"/>
-          <w:sz w:val="24"/>
-          <w:szCs w:val="24"/>
-          <w:lang w:val="en-US" w:eastAsia="zh-CN" w:bidi="ar"/>
-        </w:rPr>
-        <w:t xml:space="preserve">2122 </w:t>
-      </w:r>
     </w:p>
     <w:p>
       <w:pPr>
@@ -10790,6 +9571,7 @@
       <w:pPr>
         <w:pStyle w:val="21"/>
         <w:numPr>
+          <w:ilvl w:val="0"/>
           <w:numId w:val="0"/>
         </w:numPr>
         <w:spacing w:line="360" w:lineRule="auto"/>
@@ -10807,6 +9589,7 @@
       <w:pPr>
         <w:pStyle w:val="21"/>
         <w:numPr>
+          <w:ilvl w:val="0"/>
           <w:numId w:val="0"/>
         </w:numPr>
         <w:spacing w:line="360" w:lineRule="auto"/>
@@ -10836,7 +9619,6 @@
           <w:szCs w:val="24"/>
         </w:rPr>
       </w:pPr>
-      <w:bookmarkStart w:id="17" w:name="_GoBack"/>
       <w:r>
         <w:rPr>
           <w:rFonts w:hint="default" w:ascii="Times New Roman" w:hAnsi="Times New Roman" w:cs="Times New Roman"/>
@@ -10848,11 +9630,11 @@
         <w:t xml:space="preserve">Database architecture </w:t>
       </w:r>
     </w:p>
-    <w:bookmarkEnd w:id="17"/>
     <w:p>
       <w:pPr>
         <w:pStyle w:val="21"/>
         <w:numPr>
+          <w:ilvl w:val="0"/>
           <w:numId w:val="0"/>
         </w:numPr>
         <w:spacing w:after="0" w:line="360" w:lineRule="auto"/>
@@ -11687,6 +10469,7 @@
       <w:pPr>
         <w:pStyle w:val="21"/>
         <w:numPr>
+          <w:ilvl w:val="0"/>
           <w:numId w:val="0"/>
         </w:numPr>
         <w:spacing w:line="360" w:lineRule="auto"/>
@@ -13381,7 +12164,35 @@
           <w:szCs w:val="24"/>
           <w:lang w:val="en-GB"/>
         </w:rPr>
-        <w:t>The folowing challenges remain unresolved !!!!!!!!!</w:t>
+        <w:t>The fol</w:t>
+      </w:r>
+      <w:r>
+        <w:rPr>
+          <w:rFonts w:hint="default" w:ascii="Times New Roman" w:hAnsi="Times New Roman" w:cs="Times New Roman"/>
+          <w:b/>
+          <w:bCs/>
+          <w:i/>
+          <w:iCs/>
+          <w:sz w:val="24"/>
+          <w:szCs w:val="24"/>
+          <w:lang w:val="en-US"/>
+        </w:rPr>
+        <w:t>l</w:t>
+      </w:r>
+      <w:bookmarkStart w:id="17" w:name="_GoBack"/>
+      <w:bookmarkEnd w:id="17"/>
+      <w:r>
+        <w:rPr>
+          <w:rFonts w:hint="default" w:ascii="Times New Roman" w:hAnsi="Times New Roman" w:cs="Times New Roman"/>
+          <w:b/>
+          <w:bCs/>
+          <w:i/>
+          <w:iCs/>
+          <w:sz w:val="24"/>
+          <w:szCs w:val="24"/>
+          <w:lang w:val="en-GB"/>
+        </w:rPr>
+        <w:t>owing challenges remain unresolved !!!!!!!!!</w:t>
       </w:r>
     </w:p>
     <w:p>

</xml_diff>